<commit_message>
Updated asignment file with screenshots in module-1/assignment-1
</commit_message>
<xml_diff>
--- a/module-1/assignment-1/kellas-GitHub_Repository_Setup.docx
+++ b/module-1/assignment-1/kellas-GitHub_Repository_Setup.docx
@@ -29,10 +29,10 @@
           <w:noProof/>
         </w:rPr>
         <w:drawing>
-          <wp:inline distT="0" distB="0" distL="0" distR="0" wp14:anchorId="6C64DF8C" wp14:editId="7AB33469">
-            <wp:extent cx="5943600" cy="3833495"/>
+          <wp:inline distT="0" distB="0" distL="0" distR="0" wp14:anchorId="146BC744" wp14:editId="0168F144">
+            <wp:extent cx="6858000" cy="4313555"/>
             <wp:effectExtent l="0" t="0" r="0" b="0"/>
-            <wp:docPr id="1" name="Picture 1"/>
+            <wp:docPr id="1" name="Picture 1" descr="A screenshot of a computer&#10;&#10;Description automatically generated"/>
             <wp:cNvGraphicFramePr>
               <a:graphicFrameLocks xmlns:a="http://schemas.openxmlformats.org/drawingml/2006/main" noChangeAspect="1"/>
             </wp:cNvGraphicFramePr>
@@ -40,7 +40,7 @@
               <a:graphicData uri="http://schemas.openxmlformats.org/drawingml/2006/picture">
                 <pic:pic xmlns:pic="http://schemas.openxmlformats.org/drawingml/2006/picture">
                   <pic:nvPicPr>
-                    <pic:cNvPr id="1" name=""/>
+                    <pic:cNvPr id="1" name="Picture 1" descr="A screenshot of a computer&#10;&#10;Description automatically generated"/>
                     <pic:cNvPicPr/>
                   </pic:nvPicPr>
                   <pic:blipFill>
@@ -52,7 +52,57 @@
                   <pic:spPr>
                     <a:xfrm>
                       <a:off x="0" y="0"/>
-                      <a:ext cx="5943600" cy="3833495"/>
+                      <a:ext cx="6858000" cy="4313555"/>
+                    </a:xfrm>
+                    <a:prstGeom prst="rect">
+                      <a:avLst/>
+                    </a:prstGeom>
+                  </pic:spPr>
+                </pic:pic>
+              </a:graphicData>
+            </a:graphic>
+          </wp:inline>
+        </w:drawing>
+      </w:r>
+    </w:p>
+    <w:p>
+      <w:pPr>
+        <w:pStyle w:val="Heading1"/>
+      </w:pPr>
+      <w:r>
+        <w:t>Local</w:t>
+      </w:r>
+    </w:p>
+    <w:p>
+      <w:r>
+        <w:rPr>
+          <w:noProof/>
+        </w:rPr>
+        <w:drawing>
+          <wp:inline distT="0" distB="0" distL="0" distR="0" wp14:anchorId="192AACEC" wp14:editId="1FD426B0">
+            <wp:extent cx="6858000" cy="1755775"/>
+            <wp:effectExtent l="0" t="0" r="0" b="0"/>
+            <wp:docPr id="2" name="Picture 2" descr="Text&#10;&#10;Description automatically generated"/>
+            <wp:cNvGraphicFramePr>
+              <a:graphicFrameLocks xmlns:a="http://schemas.openxmlformats.org/drawingml/2006/main" noChangeAspect="1"/>
+            </wp:cNvGraphicFramePr>
+            <a:graphic xmlns:a="http://schemas.openxmlformats.org/drawingml/2006/main">
+              <a:graphicData uri="http://schemas.openxmlformats.org/drawingml/2006/picture">
+                <pic:pic xmlns:pic="http://schemas.openxmlformats.org/drawingml/2006/picture">
+                  <pic:nvPicPr>
+                    <pic:cNvPr id="2" name="Picture 2" descr="Text&#10;&#10;Description automatically generated"/>
+                    <pic:cNvPicPr/>
+                  </pic:nvPicPr>
+                  <pic:blipFill>
+                    <a:blip r:embed="rId8"/>
+                    <a:stretch>
+                      <a:fillRect/>
+                    </a:stretch>
+                  </pic:blipFill>
+                  <pic:spPr>
+                    <a:xfrm>
+                      <a:off x="0" y="0"/>
+                      <a:ext cx="6858000" cy="1755775"/>
                     </a:xfrm>
                     <a:prstGeom prst="rect">
                       <a:avLst/>
@@ -66,7 +116,7 @@
       </w:r>
     </w:p>
     <w:sectPr>
-      <w:headerReference w:type="default" r:id="rId8"/>
+      <w:headerReference w:type="default" r:id="rId9"/>
       <w:pgSz w:w="12240" w:h="15840"/>
       <w:pgMar w:top="720" w:right="720" w:bottom="720" w:left="720" w:header="720" w:footer="720" w:gutter="0"/>
       <w:cols w:space="720"/>

</xml_diff>